<commit_message>
steps file and data treatment
</commit_message>
<xml_diff>
--- a/Sales analytics Project.docx
+++ b/Sales analytics Project.docx
@@ -47,7 +47,19 @@
         <w:rPr>
           <w:lang w:val="en-US"/>
         </w:rPr>
-        <w:t>This project was developed by M.Eng. Ernesto Cantú, using a Toy Manufacturer Historical Database found on:</w:t>
+        <w:t xml:space="preserve">This </w:t>
+      </w:r>
+      <w:r>
+        <w:rPr>
+          <w:lang w:val="en-US"/>
+        </w:rPr>
+        <w:t>data analytics project</w:t>
+      </w:r>
+      <w:r>
+        <w:rPr>
+          <w:lang w:val="en-US"/>
+        </w:rPr>
+        <w:t xml:space="preserve"> was developed by M.Eng. Ernesto Cantú, using a Toy Manufacturer Historical Database found on:</w:t>
       </w:r>
     </w:p>
     <w:p>
@@ -72,13 +84,6 @@
           <w:lang w:val="en-US"/>
         </w:rPr>
       </w:pPr>
-    </w:p>
-    <w:p>
-      <w:pPr>
-        <w:rPr>
-          <w:lang w:val="en-US"/>
-        </w:rPr>
-      </w:pPr>
       <w:r>
         <w:rPr>
           <w:lang w:val="en-US"/>
@@ -96,7 +101,21 @@
         <w:rPr>
           <w:lang w:val="en-US"/>
         </w:rPr>
-        <w:t xml:space="preserve">Let’s face it, learning SQL is such a simple thing as learning to do a “Select * FROM…” but, what do you really need to know is how to give context to the Result Set. What does the business need’s to know about the data you are analyzing. </w:t>
+        <w:t xml:space="preserve">Let’s face it, learning SQL is such a simple thing as learning to do a “Select * FROM…” but, what do you really need to know is how to give context to the Result Set. What does the business </w:t>
+      </w:r>
+      <w:proofErr w:type="gramStart"/>
+      <w:r>
+        <w:rPr>
+          <w:lang w:val="en-US"/>
+        </w:rPr>
+        <w:t>need’s</w:t>
+      </w:r>
+      <w:proofErr w:type="gramEnd"/>
+      <w:r>
+        <w:rPr>
+          <w:lang w:val="en-US"/>
+        </w:rPr>
+        <w:t xml:space="preserve"> to know about the data you are analyzing. </w:t>
       </w:r>
     </w:p>
     <w:p>
@@ -166,8 +185,16 @@
         <w:rPr>
           <w:lang w:val="en-US"/>
         </w:rPr>
-        <w:t>I stored data on a proper database</w:t>
-      </w:r>
+        <w:t xml:space="preserve">I stored data on a proper </w:t>
+      </w:r>
+      <w:proofErr w:type="gramStart"/>
+      <w:r>
+        <w:rPr>
+          <w:lang w:val="en-US"/>
+        </w:rPr>
+        <w:t>database</w:t>
+      </w:r>
+      <w:proofErr w:type="gramEnd"/>
     </w:p>
     <w:p>
       <w:pPr>
@@ -190,7 +217,21 @@
         <w:rPr>
           <w:lang w:val="en-US"/>
         </w:rPr>
-        <w:t>values in order to have a better understanding.</w:t>
+        <w:t xml:space="preserve">values </w:t>
+      </w:r>
+      <w:proofErr w:type="gramStart"/>
+      <w:r>
+        <w:rPr>
+          <w:lang w:val="en-US"/>
+        </w:rPr>
+        <w:t>in order to</w:t>
+      </w:r>
+      <w:proofErr w:type="gramEnd"/>
+      <w:r>
+        <w:rPr>
+          <w:lang w:val="en-US"/>
+        </w:rPr>
+        <w:t xml:space="preserve"> have a better understanding.</w:t>
       </w:r>
     </w:p>
     <w:p>
@@ -279,13 +320,27 @@
         <w:rPr>
           <w:lang w:val="en-US"/>
         </w:rPr>
-        <w:t>Ernesto Cantú-Valle, M</w:t>
-      </w:r>
-      <w:r>
-        <w:rPr>
-          <w:lang w:val="en-US"/>
-        </w:rPr>
-        <w:t>asters on Information</w:t>
+        <w:t xml:space="preserve">Ernesto Cantú-Valle, </w:t>
+      </w:r>
+      <w:proofErr w:type="gramStart"/>
+      <w:r>
+        <w:rPr>
+          <w:lang w:val="en-US"/>
+        </w:rPr>
+        <w:t>M</w:t>
+      </w:r>
+      <w:r>
+        <w:rPr>
+          <w:lang w:val="en-US"/>
+        </w:rPr>
+        <w:t>asters</w:t>
+      </w:r>
+      <w:proofErr w:type="gramEnd"/>
+      <w:r>
+        <w:rPr>
+          <w:lang w:val="en-US"/>
+        </w:rPr>
+        <w:t xml:space="preserve"> on Information</w:t>
       </w:r>
       <w:r>
         <w:rPr>
@@ -485,7 +540,21 @@
         <w:rPr>
           <w:lang w:val="en-US"/>
         </w:rPr>
-        <w:t>The original dataset comes in a “CSV” file filled with a total of 2,823 records of sales done by the toy manufacturer. The manufacturer share the following data:</w:t>
+        <w:t xml:space="preserve">The original dataset comes in a “CSV” file filled with a total of 2,823 records of sales done by the toy manufacturer. The manufacturer </w:t>
+      </w:r>
+      <w:proofErr w:type="gramStart"/>
+      <w:r>
+        <w:rPr>
+          <w:lang w:val="en-US"/>
+        </w:rPr>
+        <w:t>share</w:t>
+      </w:r>
+      <w:proofErr w:type="gramEnd"/>
+      <w:r>
+        <w:rPr>
+          <w:lang w:val="en-US"/>
+        </w:rPr>
+        <w:t xml:space="preserve"> the following data:</w:t>
       </w:r>
     </w:p>
     <w:tbl>
@@ -876,7 +945,21 @@
               <w:rPr>
                 <w:lang w:val="en-US"/>
               </w:rPr>
-              <w:t>Represents the order in which a product was registered on a sale. Also can be removed.</w:t>
+              <w:t xml:space="preserve">Represents the order in which a product was registered on a sale. </w:t>
+            </w:r>
+            <w:proofErr w:type="gramStart"/>
+            <w:r>
+              <w:rPr>
+                <w:lang w:val="en-US"/>
+              </w:rPr>
+              <w:t>Also</w:t>
+            </w:r>
+            <w:proofErr w:type="gramEnd"/>
+            <w:r>
+              <w:rPr>
+                <w:lang w:val="en-US"/>
+              </w:rPr>
+              <w:t xml:space="preserve"> can be removed.</w:t>
             </w:r>
           </w:p>
         </w:tc>
@@ -901,7 +984,21 @@
               <w:rPr>
                 <w:lang w:val="en-US"/>
               </w:rPr>
-              <w:t>Quarter, Month And Year</w:t>
+              <w:t xml:space="preserve">Quarter, Month </w:t>
+            </w:r>
+            <w:proofErr w:type="gramStart"/>
+            <w:r>
+              <w:rPr>
+                <w:lang w:val="en-US"/>
+              </w:rPr>
+              <w:t>And</w:t>
+            </w:r>
+            <w:proofErr w:type="gramEnd"/>
+            <w:r>
+              <w:rPr>
+                <w:lang w:val="en-US"/>
+              </w:rPr>
+              <w:t xml:space="preserve"> Year</w:t>
             </w:r>
           </w:p>
         </w:tc>
@@ -1567,7 +1664,21 @@
         <w:rPr>
           <w:lang w:val="en-US"/>
         </w:rPr>
-        <w:t>Loading data into a Database was the first step to analyze it. I chose MySQL, as it is a free RDBMS and also I found a free cloud server that let me host MySQL. So, let’s get started.</w:t>
+        <w:t xml:space="preserve">Loading data into a Database was the first step to analyze it. I chose MySQL, as it is a free RDBMS and </w:t>
+      </w:r>
+      <w:proofErr w:type="gramStart"/>
+      <w:r>
+        <w:rPr>
+          <w:lang w:val="en-US"/>
+        </w:rPr>
+        <w:t>also</w:t>
+      </w:r>
+      <w:proofErr w:type="gramEnd"/>
+      <w:r>
+        <w:rPr>
+          <w:lang w:val="en-US"/>
+        </w:rPr>
+        <w:t xml:space="preserve"> I found a free cloud server that let me host MySQL. So, let’s get started.</w:t>
       </w:r>
     </w:p>
     <w:p>
@@ -1649,6 +1760,7 @@
       </w:pPr>
       <w:r>
         <w:rPr>
+          <w:noProof/>
           <w:lang w:val="en-US"/>
         </w:rPr>
         <w:drawing>
@@ -1732,6 +1844,7 @@
       </w:pPr>
       <w:r>
         <w:rPr>
+          <w:noProof/>
           <w:lang w:val="en-US"/>
         </w:rPr>
         <w:drawing>
@@ -1787,7 +1900,21 @@
           <w:lang w:val="en-US"/>
         </w:rPr>
         <w:lastRenderedPageBreak/>
-        <w:t>You must select then the source file in order to import data:</w:t>
+        <w:t xml:space="preserve">You must select then the source file </w:t>
+      </w:r>
+      <w:proofErr w:type="gramStart"/>
+      <w:r>
+        <w:rPr>
+          <w:lang w:val="en-US"/>
+        </w:rPr>
+        <w:t>in order to</w:t>
+      </w:r>
+      <w:proofErr w:type="gramEnd"/>
+      <w:r>
+        <w:rPr>
+          <w:lang w:val="en-US"/>
+        </w:rPr>
+        <w:t xml:space="preserve"> import data:</w:t>
       </w:r>
     </w:p>
     <w:p>
@@ -1799,6 +1926,7 @@
       </w:pPr>
       <w:r>
         <w:rPr>
+          <w:noProof/>
           <w:lang w:val="en-US"/>
         </w:rPr>
         <w:drawing>
@@ -1872,6 +2000,7 @@
       </w:pPr>
       <w:r>
         <w:rPr>
+          <w:noProof/>
           <w:lang w:val="en-US"/>
         </w:rPr>
         <w:drawing>
@@ -1947,6 +2076,7 @@
       </w:pPr>
       <w:r>
         <w:rPr>
+          <w:noProof/>
           <w:lang w:val="en-US"/>
         </w:rPr>
         <w:drawing>
@@ -2023,59 +2153,41 @@
           <w:lang w:val="en-US"/>
         </w:rPr>
         <w:lastRenderedPageBreak/>
-        <w:t>2</w:t>
-      </w:r>
-      <w:r>
+        <w:t>2 – Transforming data into a proper structure</w:t>
+      </w:r>
+    </w:p>
+    <w:p>
+      <w:pPr>
+        <w:jc w:val="both"/>
         <w:rPr>
           <w:i/>
           <w:iCs/>
           <w:lang w:val="en-US"/>
         </w:rPr>
-        <w:t xml:space="preserve"> – </w:t>
-      </w:r>
+      </w:pPr>
       <w:r>
         <w:rPr>
           <w:i/>
           <w:iCs/>
           <w:lang w:val="en-US"/>
         </w:rPr>
-        <w:t>Transforming data into a proper structure</w:t>
-      </w:r>
-    </w:p>
-    <w:p>
-      <w:pPr>
-        <w:jc w:val="both"/>
+        <w:t xml:space="preserve">NOTE: Please, feel free to check the steps.sql file </w:t>
+      </w:r>
+      <w:r>
         <w:rPr>
           <w:i/>
           <w:iCs/>
           <w:lang w:val="en-US"/>
         </w:rPr>
-      </w:pPr>
+        <w:t>to</w:t>
+      </w:r>
       <w:r>
         <w:rPr>
           <w:i/>
           <w:iCs/>
           <w:lang w:val="en-US"/>
         </w:rPr>
-        <w:t xml:space="preserve">NOTE: Please, feel free to check the </w:t>
-      </w:r>
-      <w:proofErr w:type="spellStart"/>
-      <w:r>
-        <w:rPr>
-          <w:i/>
-          <w:iCs/>
-          <w:lang w:val="en-US"/>
-        </w:rPr>
-        <w:t>steps.sql</w:t>
-      </w:r>
-      <w:proofErr w:type="spellEnd"/>
-      <w:r>
-        <w:rPr>
-          <w:i/>
-          <w:iCs/>
-          <w:lang w:val="en-US"/>
-        </w:rPr>
-        <w:t xml:space="preserve"> file in order to transform the data from the file to a fully Relational Database.</w:t>
+        <w:t xml:space="preserve"> transform the data from the file to a fully Relational Database.</w:t>
       </w:r>
     </w:p>
     <w:p>
@@ -2188,7 +2300,43 @@
         <w:rPr>
           <w:lang w:val="en-US"/>
         </w:rPr>
-        <w:t>In the particular case of the products, I must say that I tried to reach a product price from the original data, but realized that there where so many prices for the same product across the sales and customers. That’s why, I decided to keep a unique unit price on the Product’s Catalog.</w:t>
+        <w:t xml:space="preserve">In the </w:t>
+      </w:r>
+      <w:r>
+        <w:rPr>
+          <w:lang w:val="en-US"/>
+        </w:rPr>
+        <w:t>case</w:t>
+      </w:r>
+      <w:r>
+        <w:rPr>
+          <w:lang w:val="en-US"/>
+        </w:rPr>
+        <w:t xml:space="preserve"> of the products, I must say that I tried to reach a product price from the original dat</w:t>
+      </w:r>
+      <w:r>
+        <w:rPr>
+          <w:lang w:val="en-US"/>
+        </w:rPr>
+        <w:t xml:space="preserve">a </w:t>
+      </w:r>
+      <w:r>
+        <w:rPr>
+          <w:lang w:val="en-US"/>
+        </w:rPr>
+        <w:t>but</w:t>
+      </w:r>
+      <w:r>
+        <w:rPr>
+          <w:lang w:val="en-US"/>
+        </w:rPr>
+        <w:t>,</w:t>
+      </w:r>
+      <w:r>
+        <w:rPr>
+          <w:lang w:val="en-US"/>
+        </w:rPr>
+        <w:t xml:space="preserve"> realized that there where so many prices for the same product across the sales and customers. That’s why, I decided to keep a unique unit price on the Product’s Catalog.</w:t>
       </w:r>
     </w:p>
     <w:p>
@@ -2295,6 +2443,200 @@
         </w:rPr>
         <w:t xml:space="preserve"> “identify” the difference between the final price and the unit price on the total incomes.</w:t>
       </w:r>
+    </w:p>
+    <w:p>
+      <w:pPr>
+        <w:jc w:val="both"/>
+        <w:rPr>
+          <w:lang w:val="en-US"/>
+        </w:rPr>
+      </w:pPr>
+    </w:p>
+    <w:p>
+      <w:pPr>
+        <w:jc w:val="both"/>
+        <w:rPr>
+          <w:lang w:val="en-US"/>
+        </w:rPr>
+      </w:pPr>
+      <w:r>
+        <w:rPr>
+          <w:lang w:val="en-US"/>
+        </w:rPr>
+        <w:t>After those 3 catalogs, I proceeded with the Customer’s catalog.</w:t>
+      </w:r>
+      <w:r>
+        <w:rPr>
+          <w:lang w:val="en-US"/>
+        </w:rPr>
+        <w:t xml:space="preserve"> In this step, I omitted the Region treatment, for sake of simplicity, but you can also create a Regions catalog and inset them. I decided to use a “Select Case” </w:t>
+      </w:r>
+      <w:proofErr w:type="gramStart"/>
+      <w:r>
+        <w:rPr>
+          <w:lang w:val="en-US"/>
+        </w:rPr>
+        <w:t>in order to</w:t>
+      </w:r>
+      <w:proofErr w:type="gramEnd"/>
+      <w:r>
+        <w:rPr>
+          <w:lang w:val="en-US"/>
+        </w:rPr>
+        <w:t xml:space="preserve"> map those values.</w:t>
+      </w:r>
+    </w:p>
+    <w:p>
+      <w:pPr>
+        <w:jc w:val="both"/>
+        <w:rPr>
+          <w:lang w:val="en-US"/>
+        </w:rPr>
+      </w:pPr>
+    </w:p>
+    <w:p>
+      <w:pPr>
+        <w:jc w:val="both"/>
+        <w:rPr>
+          <w:lang w:val="en-US"/>
+        </w:rPr>
+      </w:pPr>
+      <w:r>
+        <w:rPr>
+          <w:lang w:val="en-US"/>
+        </w:rPr>
+        <w:t>At the end, I divided the Orders info into 2 tables:</w:t>
+      </w:r>
+    </w:p>
+    <w:p>
+      <w:pPr>
+        <w:pStyle w:val="Prrafodelista"/>
+        <w:numPr>
+          <w:ilvl w:val="0"/>
+          <w:numId w:val="8"/>
+        </w:numPr>
+        <w:jc w:val="both"/>
+        <w:rPr>
+          <w:lang w:val="en-US"/>
+        </w:rPr>
+      </w:pPr>
+      <w:r>
+        <w:rPr>
+          <w:lang w:val="en-US"/>
+        </w:rPr>
+        <w:t xml:space="preserve">Orders, which shows order info and </w:t>
+      </w:r>
+      <w:proofErr w:type="gramStart"/>
+      <w:r>
+        <w:rPr>
+          <w:lang w:val="en-US"/>
+        </w:rPr>
+        <w:t>customer</w:t>
+      </w:r>
+      <w:proofErr w:type="gramEnd"/>
+    </w:p>
+    <w:p>
+      <w:pPr>
+        <w:pStyle w:val="Prrafodelista"/>
+        <w:numPr>
+          <w:ilvl w:val="0"/>
+          <w:numId w:val="8"/>
+        </w:numPr>
+        <w:jc w:val="both"/>
+        <w:rPr>
+          <w:lang w:val="en-US"/>
+        </w:rPr>
+      </w:pPr>
+      <w:r>
+        <w:rPr>
+          <w:lang w:val="en-US"/>
+        </w:rPr>
+        <w:t xml:space="preserve">Order Detail, which shows per order, the quantity of particular products </w:t>
+      </w:r>
+      <w:proofErr w:type="gramStart"/>
+      <w:r>
+        <w:rPr>
+          <w:lang w:val="en-US"/>
+        </w:rPr>
+        <w:t>were</w:t>
+      </w:r>
+      <w:proofErr w:type="gramEnd"/>
+      <w:r>
+        <w:rPr>
+          <w:lang w:val="en-US"/>
+        </w:rPr>
+        <w:t xml:space="preserve"> bought on a specific order.</w:t>
+      </w:r>
+    </w:p>
+    <w:p>
+      <w:pPr>
+        <w:jc w:val="both"/>
+        <w:rPr>
+          <w:lang w:val="en-US"/>
+        </w:rPr>
+      </w:pPr>
+    </w:p>
+    <w:p>
+      <w:pPr>
+        <w:jc w:val="both"/>
+        <w:rPr>
+          <w:lang w:val="en-US"/>
+        </w:rPr>
+      </w:pPr>
+    </w:p>
+    <w:p>
+      <w:pPr>
+        <w:rPr>
+          <w:lang w:val="en-US"/>
+        </w:rPr>
+      </w:pPr>
+      <w:r>
+        <w:rPr>
+          <w:lang w:val="en-US"/>
+        </w:rPr>
+        <w:br w:type="page"/>
+      </w:r>
+    </w:p>
+    <w:p>
+      <w:pPr>
+        <w:jc w:val="both"/>
+        <w:rPr>
+          <w:b/>
+          <w:bCs/>
+          <w:i/>
+          <w:iCs/>
+          <w:lang w:val="en-US"/>
+        </w:rPr>
+      </w:pPr>
+      <w:r>
+        <w:rPr>
+          <w:b/>
+          <w:bCs/>
+          <w:i/>
+          <w:iCs/>
+          <w:lang w:val="en-US"/>
+        </w:rPr>
+        <w:lastRenderedPageBreak/>
+        <w:t xml:space="preserve">Data </w:t>
+      </w:r>
+      <w:r>
+        <w:rPr>
+          <w:b/>
+          <w:bCs/>
+          <w:i/>
+          <w:iCs/>
+          <w:lang w:val="en-US"/>
+        </w:rPr>
+        <w:t>query</w:t>
+      </w:r>
+    </w:p>
+    <w:p>
+      <w:pPr>
+        <w:jc w:val="both"/>
+        <w:rPr>
+          <w:lang w:val="en-US"/>
+        </w:rPr>
+      </w:pPr>
     </w:p>
     <w:p>
       <w:pPr>
@@ -2721,6 +3063,95 @@
     </w:lvl>
   </w:abstractNum>
   <w:abstractNum w:abstractNumId="4" w15:restartNumberingAfterBreak="0">
+    <w:nsid w:val="43E43D74"/>
+    <w:multiLevelType w:val="hybridMultilevel"/>
+    <w:tmpl w:val="3110839E"/>
+    <w:lvl w:ilvl="0" w:tplc="080A0017">
+      <w:start w:val="1"/>
+      <w:numFmt w:val="lowerLetter"/>
+      <w:lvlText w:val="%1)"/>
+      <w:lvlJc w:val="left"/>
+      <w:pPr>
+        <w:ind w:left="720" w:hanging="360"/>
+      </w:pPr>
+      <w:rPr>
+        <w:rFonts w:hint="default"/>
+      </w:rPr>
+    </w:lvl>
+    <w:lvl w:ilvl="1" w:tplc="080A0019" w:tentative="1">
+      <w:start w:val="1"/>
+      <w:numFmt w:val="lowerLetter"/>
+      <w:lvlText w:val="%2."/>
+      <w:lvlJc w:val="left"/>
+      <w:pPr>
+        <w:ind w:left="1440" w:hanging="360"/>
+      </w:pPr>
+    </w:lvl>
+    <w:lvl w:ilvl="2" w:tplc="080A001B" w:tentative="1">
+      <w:start w:val="1"/>
+      <w:numFmt w:val="lowerRoman"/>
+      <w:lvlText w:val="%3."/>
+      <w:lvlJc w:val="right"/>
+      <w:pPr>
+        <w:ind w:left="2160" w:hanging="180"/>
+      </w:pPr>
+    </w:lvl>
+    <w:lvl w:ilvl="3" w:tplc="080A000F" w:tentative="1">
+      <w:start w:val="1"/>
+      <w:numFmt w:val="decimal"/>
+      <w:lvlText w:val="%4."/>
+      <w:lvlJc w:val="left"/>
+      <w:pPr>
+        <w:ind w:left="2880" w:hanging="360"/>
+      </w:pPr>
+    </w:lvl>
+    <w:lvl w:ilvl="4" w:tplc="080A0019" w:tentative="1">
+      <w:start w:val="1"/>
+      <w:numFmt w:val="lowerLetter"/>
+      <w:lvlText w:val="%5."/>
+      <w:lvlJc w:val="left"/>
+      <w:pPr>
+        <w:ind w:left="3600" w:hanging="360"/>
+      </w:pPr>
+    </w:lvl>
+    <w:lvl w:ilvl="5" w:tplc="080A001B" w:tentative="1">
+      <w:start w:val="1"/>
+      <w:numFmt w:val="lowerRoman"/>
+      <w:lvlText w:val="%6."/>
+      <w:lvlJc w:val="right"/>
+      <w:pPr>
+        <w:ind w:left="4320" w:hanging="180"/>
+      </w:pPr>
+    </w:lvl>
+    <w:lvl w:ilvl="6" w:tplc="080A000F" w:tentative="1">
+      <w:start w:val="1"/>
+      <w:numFmt w:val="decimal"/>
+      <w:lvlText w:val="%7."/>
+      <w:lvlJc w:val="left"/>
+      <w:pPr>
+        <w:ind w:left="5040" w:hanging="360"/>
+      </w:pPr>
+    </w:lvl>
+    <w:lvl w:ilvl="7" w:tplc="080A0019" w:tentative="1">
+      <w:start w:val="1"/>
+      <w:numFmt w:val="lowerLetter"/>
+      <w:lvlText w:val="%8."/>
+      <w:lvlJc w:val="left"/>
+      <w:pPr>
+        <w:ind w:left="5760" w:hanging="360"/>
+      </w:pPr>
+    </w:lvl>
+    <w:lvl w:ilvl="8" w:tplc="080A001B" w:tentative="1">
+      <w:start w:val="1"/>
+      <w:numFmt w:val="lowerRoman"/>
+      <w:lvlText w:val="%9."/>
+      <w:lvlJc w:val="right"/>
+      <w:pPr>
+        <w:ind w:left="6480" w:hanging="180"/>
+      </w:pPr>
+    </w:lvl>
+  </w:abstractNum>
+  <w:abstractNum w:abstractNumId="5" w15:restartNumberingAfterBreak="0">
     <w:nsid w:val="4B262D50"/>
     <w:multiLevelType w:val="hybridMultilevel"/>
     <w:tmpl w:val="A68611A2"/>
@@ -2809,7 +3240,7 @@
       </w:pPr>
     </w:lvl>
   </w:abstractNum>
-  <w:abstractNum w:abstractNumId="5" w15:restartNumberingAfterBreak="0">
+  <w:abstractNum w:abstractNumId="6" w15:restartNumberingAfterBreak="0">
     <w:nsid w:val="4C023D9F"/>
     <w:multiLevelType w:val="multilevel"/>
     <w:tmpl w:val="699E56B8"/>
@@ -2922,7 +3353,7 @@
       </w:rPr>
     </w:lvl>
   </w:abstractNum>
-  <w:abstractNum w:abstractNumId="6" w15:restartNumberingAfterBreak="0">
+  <w:abstractNum w:abstractNumId="7" w15:restartNumberingAfterBreak="0">
     <w:nsid w:val="76903297"/>
     <w:multiLevelType w:val="hybridMultilevel"/>
     <w:tmpl w:val="4CAE2052"/>
@@ -3015,13 +3446,13 @@
     <w:abstractNumId w:val="0"/>
   </w:num>
   <w:num w:numId="2" w16cid:durableId="582761267">
-    <w:abstractNumId w:val="4"/>
+    <w:abstractNumId w:val="5"/>
   </w:num>
   <w:num w:numId="3" w16cid:durableId="1443958969">
     <w:abstractNumId w:val="2"/>
   </w:num>
   <w:num w:numId="4" w16cid:durableId="486212333">
-    <w:abstractNumId w:val="5"/>
+    <w:abstractNumId w:val="6"/>
   </w:num>
   <w:num w:numId="5" w16cid:durableId="1869222846">
     <w:abstractNumId w:val="1"/>
@@ -3030,7 +3461,10 @@
     <w:abstractNumId w:val="3"/>
   </w:num>
   <w:num w:numId="7" w16cid:durableId="1488476446">
-    <w:abstractNumId w:val="6"/>
+    <w:abstractNumId w:val="7"/>
+  </w:num>
+  <w:num w:numId="8" w16cid:durableId="998734072">
+    <w:abstractNumId w:val="4"/>
   </w:num>
 </w:numbering>
 </file>

</xml_diff>